<commit_message>
add destory for single sensorcontroller and clearAll for map
</commit_message>
<xml_diff>
--- a/doc/Iteration/Iteration02-Analysis.docx
+++ b/doc/Iteration/Iteration02-Analysis.docx
@@ -156,6 +156,40 @@
       </w:r>
     </w:p>
     <w:p>
+      <w:r>
+        <w:rPr>
+          <w:rFonts w:hint="eastAsia"/>
+        </w:rPr>
+        <w:t>对输入进行格式检查和与后端数据库对接</w:t>
+      </w:r>
+      <w:proofErr w:type="gramStart"/>
+      <w:r>
+        <w:rPr>
+          <w:rFonts w:hint="eastAsia"/>
+        </w:rPr>
+        <w:t>进行查重检查</w:t>
+      </w:r>
+      <w:proofErr w:type="gramEnd"/>
+      <w:r>
+        <w:rPr>
+          <w:rFonts w:hint="eastAsia"/>
+        </w:rPr>
+        <w:t>，并提示用户</w:t>
+      </w:r>
+      <w:r>
+        <w:rPr>
+          <w:rFonts w:hint="eastAsia"/>
+        </w:rPr>
+        <w:t>检查结果</w:t>
+      </w:r>
+      <w:r>
+        <w:rPr>
+          <w:rFonts w:hint="eastAsia"/>
+        </w:rPr>
+        <w:t>。</w:t>
+      </w:r>
+    </w:p>
+    <w:p>
       <w:pPr>
         <w:rPr>
           <w:rFonts w:hint="eastAsia"/>
@@ -165,27 +199,96 @@
         <w:rPr>
           <w:rFonts w:hint="eastAsia"/>
         </w:rPr>
-        <w:t>对输入进行格式检查和与后端数据库对接</w:t>
-      </w:r>
-      <w:proofErr w:type="gramStart"/>
-      <w:r>
-        <w:rPr>
-          <w:rFonts w:hint="eastAsia"/>
-        </w:rPr>
-        <w:t>进行查重检查</w:t>
-      </w:r>
-      <w:proofErr w:type="gramEnd"/>
-      <w:r>
-        <w:rPr>
-          <w:rFonts w:hint="eastAsia"/>
-        </w:rPr>
-        <w:t>，并提示用户</w:t>
-      </w:r>
-      <w:r>
-        <w:rPr>
-          <w:rFonts w:hint="eastAsia"/>
-        </w:rPr>
-        <w:t>检查结果</w:t>
+        <w:t>加密用户密码</w:t>
+      </w:r>
+      <w:r>
+        <w:rPr>
+          <w:rFonts w:hint="eastAsia"/>
+        </w:rPr>
+        <w:t>后再发送给后端</w:t>
+      </w:r>
+      <w:r>
+        <w:rPr>
+          <w:rFonts w:hint="eastAsia"/>
+        </w:rPr>
+        <w:t>，存储进数据库。</w:t>
+      </w:r>
+      <w:bookmarkStart w:id="0" w:name="_GoBack"/>
+      <w:bookmarkEnd w:id="0"/>
+    </w:p>
+    <w:p/>
+    <w:p>
+      <w:pPr>
+        <w:rPr>
+          <w:b/>
+        </w:rPr>
+      </w:pPr>
+      <w:r>
+        <w:rPr>
+          <w:rFonts w:hint="eastAsia"/>
+          <w:b/>
+        </w:rPr>
+        <w:t>后端组：</w:t>
+      </w:r>
+    </w:p>
+    <w:p>
+      <w:r>
+        <w:rPr>
+          <w:rFonts w:hint="eastAsia"/>
+        </w:rPr>
+        <w:t>按照分层架构对后端架构进行分层，分为：服务层、领域层和持久性层。</w:t>
+      </w:r>
+    </w:p>
+    <w:p>
+      <w:r>
+        <w:rPr>
+          <w:rFonts w:hint="eastAsia"/>
+        </w:rPr>
+        <w:t>搭建后端</w:t>
+      </w:r>
+      <w:proofErr w:type="spellStart"/>
+      <w:r>
+        <w:t>Springboot+SpringMVC+SpringData</w:t>
+      </w:r>
+      <w:proofErr w:type="spellEnd"/>
+      <w:r>
+        <w:t>环境，分层进行基础架构，撰写测试用例。</w:t>
+      </w:r>
+    </w:p>
+    <w:p>
+      <w:r>
+        <w:rPr>
+          <w:rFonts w:hint="eastAsia"/>
+        </w:rPr>
+        <w:t>实现</w:t>
+      </w:r>
+      <w:r>
+        <w:t>Service层中</w:t>
+      </w:r>
+      <w:r>
+        <w:rPr>
+          <w:rFonts w:hint="eastAsia"/>
+        </w:rPr>
+        <w:t>有关登陆和注册</w:t>
+      </w:r>
+      <w:r>
+        <w:t>的具体业务逻辑，如登录时的验证邮件的发送。</w:t>
+      </w:r>
+    </w:p>
+    <w:p>
+      <w:r>
+        <w:rPr>
+          <w:rFonts w:hint="eastAsia"/>
+        </w:rPr>
+        <w:t>用</w:t>
+      </w:r>
+      <w:proofErr w:type="spellStart"/>
+      <w:r>
+        <w:t>PowerDesigner</w:t>
+      </w:r>
+      <w:proofErr w:type="spellEnd"/>
+      <w:r>
+        <w:t>设计数据库模型，生成MySQL脚本，导入数据库</w:t>
       </w:r>
       <w:r>
         <w:rPr>
@@ -194,98 +297,7 @@
         <w:t>。</w:t>
       </w:r>
     </w:p>
-    <w:p/>
-    <w:p>
-      <w:pPr>
-        <w:rPr>
-          <w:b/>
-        </w:rPr>
-      </w:pPr>
-      <w:r>
-        <w:rPr>
-          <w:rFonts w:hint="eastAsia"/>
-          <w:b/>
-        </w:rPr>
-        <w:t>后端组：</w:t>
-      </w:r>
-    </w:p>
-    <w:p>
-      <w:r>
-        <w:rPr>
-          <w:rFonts w:hint="eastAsia"/>
-        </w:rPr>
-        <w:t>按照分层架构对后端架构进行分层，分为：服务层、领域层和持久性层。</w:t>
-      </w:r>
-    </w:p>
-    <w:p>
-      <w:pPr>
-        <w:rPr>
-          <w:rFonts w:hint="eastAsia"/>
-        </w:rPr>
-      </w:pPr>
-      <w:r>
-        <w:rPr>
-          <w:rFonts w:hint="eastAsia"/>
-        </w:rPr>
-        <w:t>搭建后端</w:t>
-      </w:r>
-      <w:proofErr w:type="spellStart"/>
-      <w:r>
-        <w:t>Springboot+SpringMVC+SpringData</w:t>
-      </w:r>
-      <w:proofErr w:type="spellEnd"/>
-      <w:r>
-        <w:t>环境，分层进行基础架构，撰写测试用例。</w:t>
-      </w:r>
-    </w:p>
-    <w:p>
-      <w:r>
-        <w:rPr>
-          <w:rFonts w:hint="eastAsia"/>
-        </w:rPr>
-        <w:t>实现</w:t>
-      </w:r>
-      <w:r>
-        <w:t>Service层中</w:t>
-      </w:r>
-      <w:r>
-        <w:rPr>
-          <w:rFonts w:hint="eastAsia"/>
-        </w:rPr>
-        <w:t>有关登陆和注册</w:t>
-      </w:r>
-      <w:r>
-        <w:t>的具体业务逻辑，如登录时的验证邮件的发送。</w:t>
-      </w:r>
-    </w:p>
-    <w:p>
-      <w:r>
-        <w:rPr>
-          <w:rFonts w:hint="eastAsia"/>
-        </w:rPr>
-        <w:t>用</w:t>
-      </w:r>
-      <w:proofErr w:type="spellStart"/>
-      <w:r>
-        <w:t>PowerDesigner</w:t>
-      </w:r>
-      <w:proofErr w:type="spellEnd"/>
-      <w:r>
-        <w:t>设计数据库模型，生成MySQL脚本，导入数据库</w:t>
-      </w:r>
-      <w:r>
-        <w:rPr>
-          <w:rFonts w:hint="eastAsia"/>
-        </w:rPr>
-        <w:t>。</w:t>
-      </w:r>
-    </w:p>
-    <w:p>
-      <w:pPr>
-        <w:rPr>
-          <w:rFonts w:hint="eastAsia"/>
-        </w:rPr>
-      </w:pPr>
+    <w:p>
       <w:r>
         <w:rPr>
           <w:rFonts w:hint="eastAsia"/>
@@ -381,8 +393,6 @@
       <w:r>
         <w:t>OST</w:t>
       </w:r>
-      <w:bookmarkStart w:id="0" w:name="_GoBack"/>
-      <w:bookmarkEnd w:id="0"/>
       <w:r>
         <w:rPr>
           <w:rFonts w:hint="eastAsia"/>
@@ -397,11 +407,6 @@
       </w:r>
     </w:p>
     <w:p>
-      <w:pPr>
-        <w:rPr>
-          <w:rFonts w:hint="eastAsia"/>
-        </w:rPr>
-      </w:pPr>
       <w:r>
         <w:rPr>
           <w:rFonts w:hint="eastAsia"/>
@@ -515,15 +520,11 @@
       </w:r>
     </w:p>
     <w:p>
-      <w:pPr>
-        <w:rPr>
-          <w:rFonts w:hint="eastAsia"/>
-        </w:rPr>
-      </w:pPr>
-      <w:r>
-        <w:rPr>
-          <w:rFonts w:hint="eastAsia"/>
-        </w:rPr>
+      <w:r>
+        <w:rPr>
+          <w:rFonts w:hint="eastAsia"/>
+        </w:rPr>
+        <w:lastRenderedPageBreak/>
         <w:t>迭代评估报告（本文）。</w:t>
       </w:r>
     </w:p>

</xml_diff>

<commit_message>
complete iteration 02 analysis
</commit_message>
<xml_diff>
--- a/doc/Iteration/Iteration02-Analysis.docx
+++ b/doc/Iteration/Iteration02-Analysis.docx
@@ -149,7 +149,19 @@
         <w:rPr>
           <w:rFonts w:hint="eastAsia"/>
         </w:rPr>
-        <w:t>实现完整的登录页面、注册页面（</w:t>
+        <w:t>实现完整的登录页面、注册页面</w:t>
+      </w:r>
+      <w:r>
+        <w:rPr>
+          <w:rFonts w:hint="eastAsia"/>
+        </w:rPr>
+        <w:t>、用户信息查看及修改页面</w:t>
+      </w:r>
+      <w:r>
+        <w:rPr>
+          <w:rFonts w:hint="eastAsia"/>
+        </w:rPr>
+        <w:t>（</w:t>
       </w:r>
       <w:r>
         <w:t>Web + Android APP）。</w:t>
@@ -190,130 +202,162 @@
       </w:r>
     </w:p>
     <w:p>
+      <w:r>
+        <w:rPr>
+          <w:rFonts w:hint="eastAsia"/>
+        </w:rPr>
+        <w:t>加密用户密码</w:t>
+      </w:r>
+      <w:r>
+        <w:rPr>
+          <w:rFonts w:hint="eastAsia"/>
+        </w:rPr>
+        <w:t>后再发送给后端</w:t>
+      </w:r>
+      <w:r>
+        <w:rPr>
+          <w:rFonts w:hint="eastAsia"/>
+        </w:rPr>
+        <w:t>，存储进数据库。</w:t>
+      </w:r>
+    </w:p>
+    <w:p/>
+    <w:p>
       <w:pPr>
         <w:rPr>
           <w:rFonts w:hint="eastAsia"/>
+          <w:b/>
         </w:rPr>
       </w:pPr>
       <w:r>
         <w:rPr>
           <w:rFonts w:hint="eastAsia"/>
-        </w:rPr>
-        <w:t>加密用户密码</w:t>
-      </w:r>
-      <w:r>
-        <w:rPr>
-          <w:rFonts w:hint="eastAsia"/>
-        </w:rPr>
-        <w:t>后再发送给后端</w:t>
-      </w:r>
-      <w:r>
-        <w:rPr>
-          <w:rFonts w:hint="eastAsia"/>
-        </w:rPr>
-        <w:t>，存储进数据库。</w:t>
-      </w:r>
-      <w:bookmarkStart w:id="0" w:name="_GoBack"/>
-      <w:bookmarkEnd w:id="0"/>
-    </w:p>
-    <w:p/>
+          <w:b/>
+        </w:rPr>
+        <w:t>后端组：</w:t>
+      </w:r>
+    </w:p>
+    <w:p>
+      <w:r>
+        <w:rPr>
+          <w:rFonts w:hint="eastAsia"/>
+        </w:rPr>
+        <w:t>按照分层架构对后端架构进行分层，分为：服务层、领域层和持久性层。</w:t>
+      </w:r>
+    </w:p>
+    <w:p>
+      <w:r>
+        <w:rPr>
+          <w:rFonts w:hint="eastAsia"/>
+        </w:rPr>
+        <w:t>搭建后端</w:t>
+      </w:r>
+      <w:proofErr w:type="spellStart"/>
+      <w:r>
+        <w:t>Springboot+SpringMVC+SpringData</w:t>
+      </w:r>
+      <w:proofErr w:type="spellEnd"/>
+      <w:r>
+        <w:t>环境，分层进行基础架构，撰写测试用例。</w:t>
+      </w:r>
+    </w:p>
+    <w:p>
+      <w:r>
+        <w:rPr>
+          <w:rFonts w:hint="eastAsia"/>
+        </w:rPr>
+        <w:t>实现</w:t>
+      </w:r>
+      <w:r>
+        <w:t>Service层中</w:t>
+      </w:r>
+      <w:r>
+        <w:rPr>
+          <w:rFonts w:hint="eastAsia"/>
+        </w:rPr>
+        <w:t>有关登陆和注册</w:t>
+      </w:r>
+      <w:r>
+        <w:t>的具体业务逻辑，如登录时的验证邮件的发送。</w:t>
+      </w:r>
+    </w:p>
+    <w:p>
+      <w:r>
+        <w:rPr>
+          <w:rFonts w:hint="eastAsia"/>
+        </w:rPr>
+        <w:t>用</w:t>
+      </w:r>
+      <w:proofErr w:type="spellStart"/>
+      <w:r>
+        <w:t>PowerDesigner</w:t>
+      </w:r>
+      <w:proofErr w:type="spellEnd"/>
+      <w:r>
+        <w:t>设计数据库模型，生成MySQL脚本，</w:t>
+      </w:r>
+      <w:r>
+        <w:rPr>
+          <w:rFonts w:hint="eastAsia"/>
+        </w:rPr>
+        <w:t>编写测试数据，</w:t>
+      </w:r>
+      <w:r>
+        <w:t>导入数据库</w:t>
+      </w:r>
+      <w:r>
+        <w:rPr>
+          <w:rFonts w:hint="eastAsia"/>
+        </w:rPr>
+        <w:t>。</w:t>
+      </w:r>
+    </w:p>
+    <w:p>
+      <w:r>
+        <w:rPr>
+          <w:rFonts w:hint="eastAsia"/>
+        </w:rPr>
+        <w:t>进行</w:t>
+      </w:r>
+      <w:r>
+        <w:rPr>
+          <w:rFonts w:hint="eastAsia"/>
+        </w:rPr>
+        <w:t>单元测试、</w:t>
+      </w:r>
+      <w:r>
+        <w:rPr>
+          <w:rFonts w:hint="eastAsia"/>
+        </w:rPr>
+        <w:t>集成测试</w:t>
+      </w:r>
+      <w:r>
+        <w:rPr>
+          <w:rFonts w:hint="eastAsia"/>
+        </w:rPr>
+        <w:t>、登陆和h</w:t>
+      </w:r>
+      <w:r>
+        <w:t>ttp</w:t>
+      </w:r>
+      <w:r>
+        <w:rPr>
+          <w:rFonts w:hint="eastAsia"/>
+        </w:rPr>
+        <w:t>请求安全性测试。</w:t>
+      </w:r>
+    </w:p>
     <w:p>
       <w:pPr>
         <w:rPr>
-          <w:b/>
+          <w:rFonts w:hint="eastAsia"/>
         </w:rPr>
       </w:pPr>
       <w:r>
         <w:rPr>
           <w:rFonts w:hint="eastAsia"/>
-          <w:b/>
-        </w:rPr>
-        <w:t>后端组：</w:t>
-      </w:r>
-    </w:p>
-    <w:p>
-      <w:r>
-        <w:rPr>
-          <w:rFonts w:hint="eastAsia"/>
-        </w:rPr>
-        <w:t>按照分层架构对后端架构进行分层，分为：服务层、领域层和持久性层。</w:t>
-      </w:r>
-    </w:p>
-    <w:p>
-      <w:r>
-        <w:rPr>
-          <w:rFonts w:hint="eastAsia"/>
-        </w:rPr>
-        <w:t>搭建后端</w:t>
-      </w:r>
-      <w:proofErr w:type="spellStart"/>
-      <w:r>
-        <w:t>Springboot+SpringMVC+SpringData</w:t>
-      </w:r>
-      <w:proofErr w:type="spellEnd"/>
-      <w:r>
-        <w:t>环境，分层进行基础架构，撰写测试用例。</w:t>
-      </w:r>
-    </w:p>
-    <w:p>
-      <w:r>
-        <w:rPr>
-          <w:rFonts w:hint="eastAsia"/>
-        </w:rPr>
-        <w:t>实现</w:t>
-      </w:r>
-      <w:r>
-        <w:t>Service层中</w:t>
-      </w:r>
-      <w:r>
-        <w:rPr>
-          <w:rFonts w:hint="eastAsia"/>
-        </w:rPr>
-        <w:t>有关登陆和注册</w:t>
-      </w:r>
-      <w:r>
-        <w:t>的具体业务逻辑，如登录时的验证邮件的发送。</w:t>
-      </w:r>
-    </w:p>
-    <w:p>
-      <w:r>
-        <w:rPr>
-          <w:rFonts w:hint="eastAsia"/>
-        </w:rPr>
-        <w:t>用</w:t>
-      </w:r>
-      <w:proofErr w:type="spellStart"/>
-      <w:r>
-        <w:t>PowerDesigner</w:t>
-      </w:r>
-      <w:proofErr w:type="spellEnd"/>
-      <w:r>
-        <w:t>设计数据库模型，生成MySQL脚本，导入数据库</w:t>
-      </w:r>
-      <w:r>
-        <w:rPr>
-          <w:rFonts w:hint="eastAsia"/>
-        </w:rPr>
-        <w:t>。</w:t>
-      </w:r>
-    </w:p>
-    <w:p>
-      <w:r>
-        <w:rPr>
-          <w:rFonts w:hint="eastAsia"/>
-        </w:rPr>
-        <w:t>了解</w:t>
-      </w:r>
-      <w:r>
-        <w:t>WebSocket，学习相关知识，用Spring提供的WebSocket依赖搭建后端WebSocket环境，并且帮助前端寻找合适工具配置WebSocket。</w:t>
-      </w:r>
-    </w:p>
-    <w:p>
-      <w:r>
-        <w:rPr>
-          <w:rFonts w:hint="eastAsia"/>
-        </w:rPr>
-        <w:t>进行集成测试、用户信息的安全性测试和数据库性能测试。</w:t>
+        </w:rPr>
+        <w:t>建立自动发送邮箱验证邮件的机制。</w:t>
       </w:r>
     </w:p>
     <w:p>
@@ -373,7 +417,21 @@
         <w:rPr>
           <w:rFonts w:hint="eastAsia"/>
         </w:rPr>
-        <w:t>建立防止非幂等H</w:t>
+        <w:t>建立防止非</w:t>
+      </w:r>
+      <w:proofErr w:type="gramStart"/>
+      <w:r>
+        <w:rPr>
+          <w:rFonts w:hint="eastAsia"/>
+        </w:rPr>
+        <w:t>幂</w:t>
+      </w:r>
+      <w:proofErr w:type="gramEnd"/>
+      <w:r>
+        <w:rPr>
+          <w:rFonts w:hint="eastAsia"/>
+        </w:rPr>
+        <w:t>等H</w:t>
       </w:r>
       <w:r>
         <w:t>TTP</w:t>
@@ -411,61 +469,18 @@
         <w:rPr>
           <w:rFonts w:hint="eastAsia"/>
         </w:rPr>
-        <w:t>由于H</w:t>
-      </w:r>
-      <w:r>
-        <w:t>TTP</w:t>
-      </w:r>
-      <w:r>
-        <w:rPr>
-          <w:rFonts w:hint="eastAsia"/>
-        </w:rPr>
-        <w:t>协议基于不安全的T</w:t>
-      </w:r>
-      <w:r>
-        <w:t>CP/IP</w:t>
-      </w:r>
-      <w:r>
-        <w:rPr>
-          <w:rFonts w:hint="eastAsia"/>
-        </w:rPr>
-        <w:t>协议，</w:t>
-      </w:r>
-      <w:r>
-        <w:rPr>
-          <w:rFonts w:hint="eastAsia"/>
-        </w:rPr>
-        <w:t>在后端接口前</w:t>
-      </w:r>
-      <w:r>
-        <w:rPr>
-          <w:rFonts w:hint="eastAsia"/>
-        </w:rPr>
-        <w:t>建立认证层</w:t>
-      </w:r>
-      <w:r>
-        <w:rPr>
-          <w:rFonts w:hint="eastAsia"/>
-        </w:rPr>
-        <w:t>，</w:t>
-      </w:r>
-      <w:r>
-        <w:rPr>
-          <w:rFonts w:hint="eastAsia"/>
-        </w:rPr>
-        <w:t>加强连接的安全性</w:t>
-      </w:r>
-      <w:r>
-        <w:rPr>
-          <w:rFonts w:hint="eastAsia"/>
-        </w:rPr>
-        <w:t>，阻止非法访问。</w:t>
+        <w:t>由于</w:t>
+      </w:r>
+      <w:r>
+        <w:t>HTTP协议基于不安全的TCP/IP协议，在后端接口前通过Spring Security建立认证层，加强连接的安全性，阻止非法访问。</w:t>
       </w:r>
     </w:p>
     <w:p>
       <w:pPr>
         <w:pStyle w:val="2"/>
       </w:pPr>
+      <w:bookmarkStart w:id="0" w:name="_GoBack"/>
+      <w:bookmarkEnd w:id="0"/>
       <w:r>
         <w:rPr>
           <w:rFonts w:hint="eastAsia"/>
@@ -516,16 +531,105 @@
         <w:rPr>
           <w:rFonts w:hint="eastAsia"/>
         </w:rPr>
-        <w:t>记录测试用例并撰写测试报告，含：输入测试、安全性测试、压力测试。</w:t>
-      </w:r>
-    </w:p>
-    <w:p>
-      <w:r>
-        <w:rPr>
-          <w:rFonts w:hint="eastAsia"/>
-        </w:rPr>
-        <w:lastRenderedPageBreak/>
+        <w:t>记录测试用例并撰写测试报告，含：</w:t>
+      </w:r>
+      <w:r>
+        <w:rPr>
+          <w:rFonts w:hint="eastAsia"/>
+        </w:rPr>
+        <w:t>单元测试、集成测试、</w:t>
+      </w:r>
+      <w:r>
+        <w:rPr>
+          <w:rFonts w:hint="eastAsia"/>
+        </w:rPr>
+        <w:t>安全性测试</w:t>
+      </w:r>
+      <w:r>
+        <w:rPr>
+          <w:rFonts w:hint="eastAsia"/>
+        </w:rPr>
+        <w:t>。</w:t>
+      </w:r>
+    </w:p>
+    <w:p>
+      <w:r>
+        <w:rPr>
+          <w:rFonts w:hint="eastAsia"/>
+        </w:rPr>
         <w:t>迭代评估报告（本文）。</w:t>
+      </w:r>
+    </w:p>
+    <w:p/>
+    <w:p>
+      <w:r>
+        <w:rPr>
+          <w:rFonts w:hint="eastAsia"/>
+        </w:rPr>
+        <w:t>单元测试：</w:t>
+      </w:r>
+    </w:p>
+    <w:p>
+      <w:r>
+        <w:rPr>
+          <w:rFonts w:hint="eastAsia"/>
+        </w:rPr>
+        <w:t>18个测试用例，覆盖率1</w:t>
+      </w:r>
+      <w:r>
+        <w:t>00%</w:t>
+      </w:r>
+      <w:r>
+        <w:rPr>
+          <w:rFonts w:hint="eastAsia"/>
+        </w:rPr>
+        <w:t>，通过率1</w:t>
+      </w:r>
+      <w:r>
+        <w:t>00%</w:t>
+      </w:r>
+    </w:p>
+    <w:p/>
+    <w:p>
+      <w:r>
+        <w:rPr>
+          <w:rFonts w:hint="eastAsia"/>
+        </w:rPr>
+        <w:t>集成测试：</w:t>
+      </w:r>
+    </w:p>
+    <w:p>
+      <w:r>
+        <w:rPr>
+          <w:rFonts w:hint="eastAsia"/>
+        </w:rPr>
+        <w:t>15个测试用例，覆盖率100%，通过率100%</w:t>
+      </w:r>
+    </w:p>
+    <w:p/>
+    <w:p>
+      <w:r>
+        <w:rPr>
+          <w:rFonts w:hint="eastAsia"/>
+        </w:rPr>
+        <w:t>安全性测试：</w:t>
+      </w:r>
+    </w:p>
+    <w:p>
+      <w:r>
+        <w:rPr>
+          <w:rFonts w:hint="eastAsia"/>
+        </w:rPr>
+        <w:t>共15个h</w:t>
+      </w:r>
+      <w:r>
+        <w:t>ttp</w:t>
+      </w:r>
+      <w:r>
+        <w:rPr>
+          <w:rFonts w:hint="eastAsia"/>
+        </w:rPr>
+        <w:t>接口，5个对外开放，10个需要登陆授权后才可访问。</w:t>
       </w:r>
     </w:p>
     <w:sectPr>
@@ -696,7 +800,6 @@
     <w:lsdException w:name="HTML Sample" w:semiHidden="1" w:unhideWhenUsed="1"/>
     <w:lsdException w:name="HTML Typewriter" w:semiHidden="1" w:unhideWhenUsed="1"/>
     <w:lsdException w:name="HTML Variable" w:semiHidden="1" w:unhideWhenUsed="1"/>
-    <w:lsdException w:name="Normal Table" w:semiHidden="1" w:unhideWhenUsed="1"/>
     <w:lsdException w:name="annotation subject" w:semiHidden="1" w:unhideWhenUsed="1"/>
     <w:lsdException w:name="No List" w:semiHidden="1" w:unhideWhenUsed="1"/>
     <w:lsdException w:name="Outline List 1" w:semiHidden="1" w:unhideWhenUsed="1"/>
@@ -740,10 +843,8 @@
     <w:lsdException w:name="Table Elegant" w:semiHidden="1" w:unhideWhenUsed="1"/>
     <w:lsdException w:name="Table Professional" w:semiHidden="1" w:unhideWhenUsed="1"/>
     <w:lsdException w:name="Table Subtle 1" w:semiHidden="1" w:unhideWhenUsed="1"/>
-    <w:lsdException w:name="Table Subtle 2" w:semiHidden="1" w:unhideWhenUsed="1"/>
     <w:lsdException w:name="Table Web 1" w:semiHidden="1" w:unhideWhenUsed="1"/>
     <w:lsdException w:name="Table Web 2" w:semiHidden="1" w:unhideWhenUsed="1"/>
-    <w:lsdException w:name="Table Web 3" w:semiHidden="1" w:unhideWhenUsed="1"/>
     <w:lsdException w:name="Balloon Text" w:semiHidden="1" w:unhideWhenUsed="1"/>
     <w:lsdException w:name="Table Grid" w:uiPriority="39"/>
     <w:lsdException w:name="Table Theme" w:semiHidden="1" w:unhideWhenUsed="1"/>
@@ -1152,8 +1253,8 @@
       <w:u w:val="single"/>
     </w:rPr>
   </w:style>
-  <w:style w:type="character" w:styleId="a8">
-    <w:name w:val="Unresolved Mention"/>
+  <w:style w:type="character" w:customStyle="1" w:styleId="11">
+    <w:name w:val="未处理的提及1"/>
     <w:basedOn w:val="a0"/>
     <w:uiPriority w:val="99"/>
     <w:semiHidden/>

</xml_diff>

<commit_message>
tried heatmap but sometimes failed
</commit_message>
<xml_diff>
--- a/doc/Iteration/Iteration02-Analysis.docx
+++ b/doc/Iteration/Iteration02-Analysis.docx
@@ -477,10 +477,26 @@
     </w:p>
     <w:p>
       <w:pPr>
+        <w:rPr>
+          <w:rFonts w:hint="eastAsia"/>
+        </w:rPr>
+      </w:pPr>
+      <w:r>
+        <w:rPr>
+          <w:rFonts w:hint="eastAsia"/>
+        </w:rPr>
+        <w:t>添加了</w:t>
+      </w:r>
+      <w:r>
+        <w:t>HTTP请求的拦截器和日志，记录访问情况。</w:t>
+      </w:r>
+      <w:bookmarkStart w:id="0" w:name="_GoBack"/>
+      <w:bookmarkEnd w:id="0"/>
+    </w:p>
+    <w:p>
+      <w:pPr>
         <w:pStyle w:val="2"/>
       </w:pPr>
-      <w:bookmarkStart w:id="0" w:name="_GoBack"/>
-      <w:bookmarkEnd w:id="0"/>
       <w:r>
         <w:rPr>
           <w:rFonts w:hint="eastAsia"/>
@@ -557,6 +573,7 @@
         <w:rPr>
           <w:rFonts w:hint="eastAsia"/>
         </w:rPr>
+        <w:lastRenderedPageBreak/>
         <w:t>迭代评估报告（本文）。</w:t>
       </w:r>
     </w:p>

</xml_diff>